<commit_message>
merge sort and D3
</commit_message>
<xml_diff>
--- a/myLearning/js/webWorkers/webWorkers_Notes.docx
+++ b/myLearning/js/webWorkers/webWorkers_Notes.docx
@@ -8,13 +8,8 @@
           <w:bottom w:val="single" w:sz="6" w:space="1" w:color="auto"/>
         </w:pBdr>
       </w:pPr>
-      <w:proofErr w:type="spellStart"/>
-      <w:r>
-        <w:t>WebWorkers</w:t>
-      </w:r>
-      <w:proofErr w:type="spellEnd"/>
-      <w:r>
-        <w:t>:</w:t>
+      <w:r>
+        <w:t>WebWorkers:</w:t>
       </w:r>
     </w:p>
     <w:p>
@@ -54,36 +49,12 @@
     </w:p>
     <w:p>
       <w:r>
-        <w:t xml:space="preserve">To make </w:t>
-      </w:r>
-      <w:proofErr w:type="spellStart"/>
-      <w:r>
-        <w:t>api</w:t>
-      </w:r>
-      <w:proofErr w:type="spellEnd"/>
-      <w:r>
-        <w:t xml:space="preserve"> calls and store the data in cache that can be used offline when real </w:t>
-      </w:r>
-      <w:proofErr w:type="spellStart"/>
-      <w:r>
-        <w:t>api</w:t>
-      </w:r>
-      <w:proofErr w:type="spellEnd"/>
-      <w:r>
-        <w:t xml:space="preserve"> is not available.</w:t>
+        <w:t>To make api calls and store the data in cache that can be used offline when real api is not available.</w:t>
       </w:r>
     </w:p>
     <w:p>
       <w:r>
-        <w:t xml:space="preserve">It has access to </w:t>
-      </w:r>
-      <w:proofErr w:type="spellStart"/>
-      <w:r>
-        <w:t>indexedDB</w:t>
-      </w:r>
-      <w:proofErr w:type="spellEnd"/>
-      <w:r>
-        <w:t xml:space="preserve"> API.</w:t>
+        <w:t>It has access to indexedDB API.</w:t>
       </w:r>
     </w:p>
     <w:p>
@@ -264,23 +235,37 @@
         </w:rPr>
         <w:t xml:space="preserve"> (i.e. </w:t>
       </w:r>
-      <w:proofErr w:type="spellStart"/>
       <w:r>
         <w:rPr>
           <w:rFonts w:ascii="Arial" w:hAnsi="Arial" w:cs="Arial"/>
           <w:color w:val="202124"/>
           <w:shd w:val="clear" w:color="auto" w:fill="FFFFFF"/>
         </w:rPr>
-        <w:t>ssl</w:t>
-      </w:r>
-      <w:proofErr w:type="spellEnd"/>
+        <w:t>SSL</w:t>
+      </w:r>
       <w:r>
         <w:rPr>
           <w:rFonts w:ascii="Arial" w:hAnsi="Arial" w:cs="Arial"/>
           <w:color w:val="202124"/>
           <w:shd w:val="clear" w:color="auto" w:fill="FFFFFF"/>
         </w:rPr>
-        <w:t xml:space="preserve"> certified website)</w:t>
+        <w:t xml:space="preserve"> certified </w:t>
+      </w:r>
+      <w:r>
+        <w:rPr>
+          <w:rFonts w:ascii="Arial" w:hAnsi="Arial" w:cs="Arial"/>
+          <w:color w:val="202124"/>
+          <w:shd w:val="clear" w:color="auto" w:fill="FFFFFF"/>
+        </w:rPr>
+        <w:t>server</w:t>
+      </w:r>
+      <w:r>
+        <w:rPr>
+          <w:rFonts w:ascii="Arial" w:hAnsi="Arial" w:cs="Arial"/>
+          <w:color w:val="202124"/>
+          <w:shd w:val="clear" w:color="auto" w:fill="FFFFFF"/>
+        </w:rPr>
+        <w:t>)</w:t>
       </w:r>
     </w:p>
     <w:p>
@@ -355,9 +340,42 @@
           <w:sz w:val="21"/>
           <w:szCs w:val="21"/>
         </w:rPr>
-        <w:t>'</w:t>
-      </w:r>
-      <w:proofErr w:type="spellStart"/>
+        <w:t>'serviceWorker'</w:t>
+      </w:r>
+      <w:r>
+        <w:rPr>
+          <w:rFonts w:ascii="Courier New" w:eastAsia="Times New Roman" w:hAnsi="Courier New" w:cs="Courier New"/>
+          <w:sz w:val="21"/>
+          <w:szCs w:val="21"/>
+        </w:rPr>
+        <w:t xml:space="preserve"> </w:t>
+      </w:r>
+      <w:r>
+        <w:rPr>
+          <w:rFonts w:ascii="Courier New" w:eastAsia="Times New Roman" w:hAnsi="Courier New" w:cs="Courier New"/>
+          <w:color w:val="3B78E7"/>
+          <w:sz w:val="21"/>
+          <w:szCs w:val="21"/>
+        </w:rPr>
+        <w:t>in</w:t>
+      </w:r>
+      <w:r>
+        <w:rPr>
+          <w:rFonts w:ascii="Courier New" w:eastAsia="Times New Roman" w:hAnsi="Courier New" w:cs="Courier New"/>
+          <w:sz w:val="21"/>
+          <w:szCs w:val="21"/>
+        </w:rPr>
+        <w:t xml:space="preserve"> navigator) {</w:t>
+      </w:r>
+      <w:r>
+        <w:rPr>
+          <w:rFonts w:ascii="Courier New" w:eastAsia="Times New Roman" w:hAnsi="Courier New" w:cs="Courier New"/>
+          <w:sz w:val="21"/>
+          <w:szCs w:val="21"/>
+        </w:rPr>
+        <w:br/>
+        <w:t>  window.addEventListener(</w:t>
+      </w:r>
       <w:r>
         <w:rPr>
           <w:rFonts w:ascii="Courier New" w:eastAsia="Times New Roman" w:hAnsi="Courier New" w:cs="Courier New"/>
@@ -365,9 +383,59 @@
           <w:sz w:val="21"/>
           <w:szCs w:val="21"/>
         </w:rPr>
-        <w:t>serviceWorker</w:t>
-      </w:r>
-      <w:proofErr w:type="spellEnd"/>
+        <w:t>'load'</w:t>
+      </w:r>
+      <w:r>
+        <w:rPr>
+          <w:rFonts w:ascii="Courier New" w:eastAsia="Times New Roman" w:hAnsi="Courier New" w:cs="Courier New"/>
+          <w:sz w:val="21"/>
+          <w:szCs w:val="21"/>
+        </w:rPr>
+        <w:t xml:space="preserve">, </w:t>
+      </w:r>
+      <w:r>
+        <w:rPr>
+          <w:rFonts w:ascii="Courier New" w:eastAsia="Times New Roman" w:hAnsi="Courier New" w:cs="Courier New"/>
+          <w:color w:val="3B78E7"/>
+          <w:sz w:val="21"/>
+          <w:szCs w:val="21"/>
+        </w:rPr>
+        <w:t>function</w:t>
+      </w:r>
+      <w:r>
+        <w:rPr>
+          <w:rFonts w:ascii="Courier New" w:eastAsia="Times New Roman" w:hAnsi="Courier New" w:cs="Courier New"/>
+          <w:sz w:val="21"/>
+          <w:szCs w:val="21"/>
+        </w:rPr>
+        <w:t>() {</w:t>
+      </w:r>
+      <w:r>
+        <w:rPr>
+          <w:rFonts w:ascii="Courier New" w:eastAsia="Times New Roman" w:hAnsi="Courier New" w:cs="Courier New"/>
+          <w:sz w:val="21"/>
+          <w:szCs w:val="21"/>
+        </w:rPr>
+        <w:br/>
+        <w:t>    navigator.serviceWorker.</w:t>
+      </w:r>
+      <w:r>
+        <w:rPr>
+          <w:rFonts w:ascii="Courier New" w:eastAsia="Times New Roman" w:hAnsi="Courier New" w:cs="Courier New"/>
+          <w:color w:val="3B78E7"/>
+          <w:sz w:val="21"/>
+          <w:szCs w:val="21"/>
+        </w:rPr>
+        <w:t>register</w:t>
+      </w:r>
+      <w:r>
+        <w:rPr>
+          <w:rFonts w:ascii="Courier New" w:eastAsia="Times New Roman" w:hAnsi="Courier New" w:cs="Courier New"/>
+          <w:sz w:val="21"/>
+          <w:szCs w:val="21"/>
+        </w:rPr>
+        <w:t>(</w:t>
+      </w:r>
       <w:r>
         <w:rPr>
           <w:rFonts w:ascii="Courier New" w:eastAsia="Times New Roman" w:hAnsi="Courier New" w:cs="Courier New"/>
@@ -375,52 +443,25 @@
           <w:sz w:val="21"/>
           <w:szCs w:val="21"/>
         </w:rPr>
-        <w:t>'</w:t>
-      </w:r>
-      <w:r>
-        <w:rPr>
-          <w:rFonts w:ascii="Courier New" w:eastAsia="Times New Roman" w:hAnsi="Courier New" w:cs="Courier New"/>
-          <w:sz w:val="21"/>
-          <w:szCs w:val="21"/>
-        </w:rPr>
-        <w:t xml:space="preserve"> </w:t>
-      </w:r>
-      <w:r>
-        <w:rPr>
-          <w:rFonts w:ascii="Courier New" w:eastAsia="Times New Roman" w:hAnsi="Courier New" w:cs="Courier New"/>
-          <w:color w:val="3B78E7"/>
-          <w:sz w:val="21"/>
-          <w:szCs w:val="21"/>
-        </w:rPr>
-        <w:t>in</w:t>
-      </w:r>
-      <w:r>
-        <w:rPr>
-          <w:rFonts w:ascii="Courier New" w:eastAsia="Times New Roman" w:hAnsi="Courier New" w:cs="Courier New"/>
-          <w:sz w:val="21"/>
-          <w:szCs w:val="21"/>
-        </w:rPr>
-        <w:t xml:space="preserve"> navigator) {</w:t>
-      </w:r>
-      <w:r>
-        <w:rPr>
-          <w:rFonts w:ascii="Courier New" w:eastAsia="Times New Roman" w:hAnsi="Courier New" w:cs="Courier New"/>
-          <w:sz w:val="21"/>
-          <w:szCs w:val="21"/>
-        </w:rPr>
-        <w:br/>
-        <w:t xml:space="preserve">  </w:t>
-      </w:r>
-      <w:proofErr w:type="spellStart"/>
-      <w:r>
-        <w:rPr>
-          <w:rFonts w:ascii="Courier New" w:eastAsia="Times New Roman" w:hAnsi="Courier New" w:cs="Courier New"/>
-          <w:sz w:val="21"/>
-          <w:szCs w:val="21"/>
-        </w:rPr>
-        <w:t>window.addEventListener</w:t>
-      </w:r>
-      <w:proofErr w:type="spellEnd"/>
+        <w:t>'/sw.js'</w:t>
+      </w:r>
+      <w:r>
+        <w:rPr>
+          <w:rFonts w:ascii="Courier New" w:eastAsia="Times New Roman" w:hAnsi="Courier New" w:cs="Courier New"/>
+          <w:sz w:val="21"/>
+          <w:szCs w:val="21"/>
+        </w:rPr>
+        <w:t>).</w:t>
+      </w:r>
+      <w:r>
+        <w:rPr>
+          <w:rFonts w:ascii="Courier New" w:eastAsia="Times New Roman" w:hAnsi="Courier New" w:cs="Courier New"/>
+          <w:color w:val="3B78E7"/>
+          <w:sz w:val="21"/>
+          <w:szCs w:val="21"/>
+        </w:rPr>
+        <w:t>then</w:t>
+      </w:r>
       <w:r>
         <w:rPr>
           <w:rFonts w:ascii="Courier New" w:eastAsia="Times New Roman" w:hAnsi="Courier New" w:cs="Courier New"/>
@@ -432,19 +473,72 @@
       <w:r>
         <w:rPr>
           <w:rFonts w:ascii="Courier New" w:eastAsia="Times New Roman" w:hAnsi="Courier New" w:cs="Courier New"/>
+          <w:color w:val="3B78E7"/>
+          <w:sz w:val="21"/>
+          <w:szCs w:val="21"/>
+        </w:rPr>
+        <w:t>function</w:t>
+      </w:r>
+      <w:r>
+        <w:rPr>
+          <w:rFonts w:ascii="Courier New" w:eastAsia="Times New Roman" w:hAnsi="Courier New" w:cs="Courier New"/>
+          <w:sz w:val="21"/>
+          <w:szCs w:val="21"/>
+        </w:rPr>
+        <w:t>(registration) {</w:t>
+      </w:r>
+      <w:r>
+        <w:rPr>
+          <w:rFonts w:ascii="Courier New" w:eastAsia="Times New Roman" w:hAnsi="Courier New" w:cs="Courier New"/>
+          <w:sz w:val="21"/>
+          <w:szCs w:val="21"/>
+        </w:rPr>
+        <w:br/>
+        <w:t xml:space="preserve">      </w:t>
+      </w:r>
+      <w:r>
+        <w:rPr>
+          <w:rFonts w:ascii="Courier New" w:eastAsia="Times New Roman" w:hAnsi="Courier New" w:cs="Courier New"/>
+          <w:color w:val="D81B60"/>
+          <w:sz w:val="21"/>
+          <w:szCs w:val="21"/>
+        </w:rPr>
+        <w:t>// Registration was successful</w:t>
+      </w:r>
+      <w:r>
+        <w:rPr>
+          <w:rFonts w:ascii="Courier New" w:eastAsia="Times New Roman" w:hAnsi="Courier New" w:cs="Courier New"/>
+          <w:sz w:val="21"/>
+          <w:szCs w:val="21"/>
+        </w:rPr>
+        <w:br/>
+        <w:t>      console.log(</w:t>
+      </w:r>
+      <w:r>
+        <w:rPr>
+          <w:rFonts w:ascii="Courier New" w:eastAsia="Times New Roman" w:hAnsi="Courier New" w:cs="Courier New"/>
           <w:color w:val="0D904F"/>
           <w:sz w:val="21"/>
           <w:szCs w:val="21"/>
         </w:rPr>
-        <w:t>'load'</w:t>
-      </w:r>
-      <w:r>
-        <w:rPr>
-          <w:rFonts w:ascii="Courier New" w:eastAsia="Times New Roman" w:hAnsi="Courier New" w:cs="Courier New"/>
-          <w:sz w:val="21"/>
-          <w:szCs w:val="21"/>
-        </w:rPr>
-        <w:t xml:space="preserve">, </w:t>
+        <w:t>'ServiceWorker registration successful with scope: '</w:t>
+      </w:r>
+      <w:r>
+        <w:rPr>
+          <w:rFonts w:ascii="Courier New" w:eastAsia="Times New Roman" w:hAnsi="Courier New" w:cs="Courier New"/>
+          <w:sz w:val="21"/>
+          <w:szCs w:val="21"/>
+        </w:rPr>
+        <w:t>, registration.scope);</w:t>
+      </w:r>
+      <w:r>
+        <w:rPr>
+          <w:rFonts w:ascii="Courier New" w:eastAsia="Times New Roman" w:hAnsi="Courier New" w:cs="Courier New"/>
+          <w:sz w:val="21"/>
+          <w:szCs w:val="21"/>
+        </w:rPr>
+        <w:br/>
+        <w:t xml:space="preserve">    }, </w:t>
       </w:r>
       <w:r>
         <w:rPr>
@@ -461,33 +555,34 @@
           <w:sz w:val="21"/>
           <w:szCs w:val="21"/>
         </w:rPr>
-        <w:t>() {</w:t>
-      </w:r>
-      <w:r>
-        <w:rPr>
-          <w:rFonts w:ascii="Courier New" w:eastAsia="Times New Roman" w:hAnsi="Courier New" w:cs="Courier New"/>
-          <w:sz w:val="21"/>
-          <w:szCs w:val="21"/>
-        </w:rPr>
-        <w:br/>
-        <w:t>    navigator.serviceWorker.</w:t>
-      </w:r>
-      <w:r>
-        <w:rPr>
-          <w:rFonts w:ascii="Courier New" w:eastAsia="Times New Roman" w:hAnsi="Courier New" w:cs="Courier New"/>
-          <w:color w:val="3B78E7"/>
-          <w:sz w:val="21"/>
-          <w:szCs w:val="21"/>
-        </w:rPr>
-        <w:t>register</w:t>
-      </w:r>
-      <w:r>
-        <w:rPr>
-          <w:rFonts w:ascii="Courier New" w:eastAsia="Times New Roman" w:hAnsi="Courier New" w:cs="Courier New"/>
-          <w:sz w:val="21"/>
-          <w:szCs w:val="21"/>
-        </w:rPr>
-        <w:t>(</w:t>
+        <w:t>(err) {</w:t>
+      </w:r>
+      <w:r>
+        <w:rPr>
+          <w:rFonts w:ascii="Courier New" w:eastAsia="Times New Roman" w:hAnsi="Courier New" w:cs="Courier New"/>
+          <w:sz w:val="21"/>
+          <w:szCs w:val="21"/>
+        </w:rPr>
+        <w:br/>
+        <w:t xml:space="preserve">      </w:t>
+      </w:r>
+      <w:r>
+        <w:rPr>
+          <w:rFonts w:ascii="Courier New" w:eastAsia="Times New Roman" w:hAnsi="Courier New" w:cs="Courier New"/>
+          <w:color w:val="D81B60"/>
+          <w:sz w:val="21"/>
+          <w:szCs w:val="21"/>
+        </w:rPr>
+        <w:t>// registration failed :(</w:t>
+      </w:r>
+      <w:r>
+        <w:rPr>
+          <w:rFonts w:ascii="Courier New" w:eastAsia="Times New Roman" w:hAnsi="Courier New" w:cs="Courier New"/>
+          <w:sz w:val="21"/>
+          <w:szCs w:val="21"/>
+        </w:rPr>
+        <w:br/>
+        <w:t>      console.log(</w:t>
       </w:r>
       <w:r>
         <w:rPr>
@@ -496,213 +591,7 @@
           <w:sz w:val="21"/>
           <w:szCs w:val="21"/>
         </w:rPr>
-        <w:t>'/sw.js'</w:t>
-      </w:r>
-      <w:r>
-        <w:rPr>
-          <w:rFonts w:ascii="Courier New" w:eastAsia="Times New Roman" w:hAnsi="Courier New" w:cs="Courier New"/>
-          <w:sz w:val="21"/>
-          <w:szCs w:val="21"/>
-        </w:rPr>
-        <w:t>).</w:t>
-      </w:r>
-      <w:r>
-        <w:rPr>
-          <w:rFonts w:ascii="Courier New" w:eastAsia="Times New Roman" w:hAnsi="Courier New" w:cs="Courier New"/>
-          <w:color w:val="3B78E7"/>
-          <w:sz w:val="21"/>
-          <w:szCs w:val="21"/>
-        </w:rPr>
-        <w:t>then</w:t>
-      </w:r>
-      <w:r>
-        <w:rPr>
-          <w:rFonts w:ascii="Courier New" w:eastAsia="Times New Roman" w:hAnsi="Courier New" w:cs="Courier New"/>
-          <w:sz w:val="21"/>
-          <w:szCs w:val="21"/>
-        </w:rPr>
-        <w:t>(</w:t>
-      </w:r>
-      <w:r>
-        <w:rPr>
-          <w:rFonts w:ascii="Courier New" w:eastAsia="Times New Roman" w:hAnsi="Courier New" w:cs="Courier New"/>
-          <w:color w:val="3B78E7"/>
-          <w:sz w:val="21"/>
-          <w:szCs w:val="21"/>
-        </w:rPr>
-        <w:t>function</w:t>
-      </w:r>
-      <w:r>
-        <w:rPr>
-          <w:rFonts w:ascii="Courier New" w:eastAsia="Times New Roman" w:hAnsi="Courier New" w:cs="Courier New"/>
-          <w:sz w:val="21"/>
-          <w:szCs w:val="21"/>
-        </w:rPr>
-        <w:t>(registration) {</w:t>
-      </w:r>
-      <w:r>
-        <w:rPr>
-          <w:rFonts w:ascii="Courier New" w:eastAsia="Times New Roman" w:hAnsi="Courier New" w:cs="Courier New"/>
-          <w:sz w:val="21"/>
-          <w:szCs w:val="21"/>
-        </w:rPr>
-        <w:br/>
-        <w:t xml:space="preserve">      </w:t>
-      </w:r>
-      <w:r>
-        <w:rPr>
-          <w:rFonts w:ascii="Courier New" w:eastAsia="Times New Roman" w:hAnsi="Courier New" w:cs="Courier New"/>
-          <w:color w:val="D81B60"/>
-          <w:sz w:val="21"/>
-          <w:szCs w:val="21"/>
-        </w:rPr>
-        <w:t>// Registration was successful</w:t>
-      </w:r>
-      <w:r>
-        <w:rPr>
-          <w:rFonts w:ascii="Courier New" w:eastAsia="Times New Roman" w:hAnsi="Courier New" w:cs="Courier New"/>
-          <w:sz w:val="21"/>
-          <w:szCs w:val="21"/>
-        </w:rPr>
-        <w:br/>
-        <w:t>      console.log(</w:t>
-      </w:r>
-      <w:r>
-        <w:rPr>
-          <w:rFonts w:ascii="Courier New" w:eastAsia="Times New Roman" w:hAnsi="Courier New" w:cs="Courier New"/>
-          <w:color w:val="0D904F"/>
-          <w:sz w:val="21"/>
-          <w:szCs w:val="21"/>
-        </w:rPr>
-        <w:t>'</w:t>
-      </w:r>
-      <w:proofErr w:type="spellStart"/>
-      <w:r>
-        <w:rPr>
-          <w:rFonts w:ascii="Courier New" w:eastAsia="Times New Roman" w:hAnsi="Courier New" w:cs="Courier New"/>
-          <w:color w:val="0D904F"/>
-          <w:sz w:val="21"/>
-          <w:szCs w:val="21"/>
-        </w:rPr>
-        <w:t>ServiceWorker</w:t>
-      </w:r>
-      <w:proofErr w:type="spellEnd"/>
-      <w:r>
-        <w:rPr>
-          <w:rFonts w:ascii="Courier New" w:eastAsia="Times New Roman" w:hAnsi="Courier New" w:cs="Courier New"/>
-          <w:color w:val="0D904F"/>
-          <w:sz w:val="21"/>
-          <w:szCs w:val="21"/>
-        </w:rPr>
-        <w:t xml:space="preserve"> registration successful with scope: '</w:t>
-      </w:r>
-      <w:r>
-        <w:rPr>
-          <w:rFonts w:ascii="Courier New" w:eastAsia="Times New Roman" w:hAnsi="Courier New" w:cs="Courier New"/>
-          <w:sz w:val="21"/>
-          <w:szCs w:val="21"/>
-        </w:rPr>
-        <w:t xml:space="preserve">, </w:t>
-      </w:r>
-      <w:proofErr w:type="spellStart"/>
-      <w:r>
-        <w:rPr>
-          <w:rFonts w:ascii="Courier New" w:eastAsia="Times New Roman" w:hAnsi="Courier New" w:cs="Courier New"/>
-          <w:sz w:val="21"/>
-          <w:szCs w:val="21"/>
-        </w:rPr>
-        <w:t>registration.scope</w:t>
-      </w:r>
-      <w:proofErr w:type="spellEnd"/>
-      <w:r>
-        <w:rPr>
-          <w:rFonts w:ascii="Courier New" w:eastAsia="Times New Roman" w:hAnsi="Courier New" w:cs="Courier New"/>
-          <w:sz w:val="21"/>
-          <w:szCs w:val="21"/>
-        </w:rPr>
-        <w:t>);</w:t>
-      </w:r>
-      <w:r>
-        <w:rPr>
-          <w:rFonts w:ascii="Courier New" w:eastAsia="Times New Roman" w:hAnsi="Courier New" w:cs="Courier New"/>
-          <w:sz w:val="21"/>
-          <w:szCs w:val="21"/>
-        </w:rPr>
-        <w:br/>
-        <w:t xml:space="preserve">    }, </w:t>
-      </w:r>
-      <w:r>
-        <w:rPr>
-          <w:rFonts w:ascii="Courier New" w:eastAsia="Times New Roman" w:hAnsi="Courier New" w:cs="Courier New"/>
-          <w:color w:val="3B78E7"/>
-          <w:sz w:val="21"/>
-          <w:szCs w:val="21"/>
-        </w:rPr>
-        <w:t>function</w:t>
-      </w:r>
-      <w:r>
-        <w:rPr>
-          <w:rFonts w:ascii="Courier New" w:eastAsia="Times New Roman" w:hAnsi="Courier New" w:cs="Courier New"/>
-          <w:sz w:val="21"/>
-          <w:szCs w:val="21"/>
-        </w:rPr>
-        <w:t>(err) {</w:t>
-      </w:r>
-      <w:r>
-        <w:rPr>
-          <w:rFonts w:ascii="Courier New" w:eastAsia="Times New Roman" w:hAnsi="Courier New" w:cs="Courier New"/>
-          <w:sz w:val="21"/>
-          <w:szCs w:val="21"/>
-        </w:rPr>
-        <w:br/>
-        <w:t xml:space="preserve">      </w:t>
-      </w:r>
-      <w:r>
-        <w:rPr>
-          <w:rFonts w:ascii="Courier New" w:eastAsia="Times New Roman" w:hAnsi="Courier New" w:cs="Courier New"/>
-          <w:color w:val="D81B60"/>
-          <w:sz w:val="21"/>
-          <w:szCs w:val="21"/>
-        </w:rPr>
-        <w:t>// registration failed :(</w:t>
-      </w:r>
-      <w:r>
-        <w:rPr>
-          <w:rFonts w:ascii="Courier New" w:eastAsia="Times New Roman" w:hAnsi="Courier New" w:cs="Courier New"/>
-          <w:sz w:val="21"/>
-          <w:szCs w:val="21"/>
-        </w:rPr>
-        <w:br/>
-        <w:t>      console.log(</w:t>
-      </w:r>
-      <w:r>
-        <w:rPr>
-          <w:rFonts w:ascii="Courier New" w:eastAsia="Times New Roman" w:hAnsi="Courier New" w:cs="Courier New"/>
-          <w:color w:val="0D904F"/>
-          <w:sz w:val="21"/>
-          <w:szCs w:val="21"/>
-        </w:rPr>
-        <w:t>'</w:t>
-      </w:r>
-      <w:proofErr w:type="spellStart"/>
-      <w:r>
-        <w:rPr>
-          <w:rFonts w:ascii="Courier New" w:eastAsia="Times New Roman" w:hAnsi="Courier New" w:cs="Courier New"/>
-          <w:color w:val="0D904F"/>
-          <w:sz w:val="21"/>
-          <w:szCs w:val="21"/>
-        </w:rPr>
-        <w:t>ServiceWorker</w:t>
-      </w:r>
-      <w:proofErr w:type="spellEnd"/>
-      <w:r>
-        <w:rPr>
-          <w:rFonts w:ascii="Courier New" w:eastAsia="Times New Roman" w:hAnsi="Courier New" w:cs="Courier New"/>
-          <w:color w:val="0D904F"/>
-          <w:sz w:val="21"/>
-          <w:szCs w:val="21"/>
-        </w:rPr>
-        <w:t xml:space="preserve"> registration failed: '</w:t>
+        <w:t>'ServiceWorker registration failed: '</w:t>
       </w:r>
       <w:r>
         <w:rPr>
@@ -956,25 +845,7 @@
           <w:sz w:val="21"/>
           <w:szCs w:val="21"/>
         </w:rPr>
-        <w:t xml:space="preserve"> </w:t>
-      </w:r>
-      <w:proofErr w:type="spellStart"/>
-      <w:r>
-        <w:rPr>
-          <w:rFonts w:ascii="Courier New" w:eastAsia="Times New Roman" w:hAnsi="Courier New" w:cs="Courier New"/>
-          <w:sz w:val="21"/>
-          <w:szCs w:val="21"/>
-        </w:rPr>
-        <w:t>urlsToCache</w:t>
-      </w:r>
-      <w:proofErr w:type="spellEnd"/>
-      <w:r>
-        <w:rPr>
-          <w:rFonts w:ascii="Courier New" w:eastAsia="Times New Roman" w:hAnsi="Courier New" w:cs="Courier New"/>
-          <w:sz w:val="21"/>
-          <w:szCs w:val="21"/>
-        </w:rPr>
-        <w:t xml:space="preserve"> = [</w:t>
+        <w:t xml:space="preserve"> urlsToCache = [</w:t>
       </w:r>
       <w:r>
         <w:rPr>
@@ -1071,7 +942,6 @@
         </w:rPr>
         <w:br/>
       </w:r>
-      <w:proofErr w:type="spellStart"/>
       <w:r>
         <w:rPr>
           <w:rFonts w:ascii="Courier New" w:eastAsia="Times New Roman" w:hAnsi="Courier New" w:cs="Courier New"/>
@@ -1087,9 +957,34 @@
           <w:sz w:val="21"/>
           <w:szCs w:val="21"/>
         </w:rPr>
-        <w:t>.addEventListener</w:t>
-      </w:r>
-      <w:proofErr w:type="spellEnd"/>
+        <w:t>.addEventListener(</w:t>
+      </w:r>
+      <w:r>
+        <w:rPr>
+          <w:rFonts w:ascii="Courier New" w:eastAsia="Times New Roman" w:hAnsi="Courier New" w:cs="Courier New"/>
+          <w:color w:val="0D904F"/>
+          <w:sz w:val="21"/>
+          <w:szCs w:val="21"/>
+        </w:rPr>
+        <w:t>'install'</w:t>
+      </w:r>
+      <w:r>
+        <w:rPr>
+          <w:rFonts w:ascii="Courier New" w:eastAsia="Times New Roman" w:hAnsi="Courier New" w:cs="Courier New"/>
+          <w:sz w:val="21"/>
+          <w:szCs w:val="21"/>
+        </w:rPr>
+        <w:t xml:space="preserve">, </w:t>
+      </w:r>
+      <w:r>
+        <w:rPr>
+          <w:rFonts w:ascii="Courier New" w:eastAsia="Times New Roman" w:hAnsi="Courier New" w:cs="Courier New"/>
+          <w:color w:val="3B78E7"/>
+          <w:sz w:val="21"/>
+          <w:szCs w:val="21"/>
+        </w:rPr>
+        <w:t>function</w:t>
+      </w:r>
       <w:r>
         <w:rPr>
           <w:rFonts w:ascii="Courier New" w:eastAsia="Times New Roman" w:hAnsi="Courier New" w:cs="Courier New"/>
@@ -1101,194 +996,132 @@
       <w:r>
         <w:rPr>
           <w:rFonts w:ascii="Courier New" w:eastAsia="Times New Roman" w:hAnsi="Courier New" w:cs="Courier New"/>
+          <w:color w:val="3B78E7"/>
+          <w:sz w:val="21"/>
+          <w:szCs w:val="21"/>
+        </w:rPr>
+        <w:t>event</w:t>
+      </w:r>
+      <w:r>
+        <w:rPr>
+          <w:rFonts w:ascii="Courier New" w:eastAsia="Times New Roman" w:hAnsi="Courier New" w:cs="Courier New"/>
+          <w:sz w:val="21"/>
+          <w:szCs w:val="21"/>
+        </w:rPr>
+        <w:t>) {</w:t>
+      </w:r>
+      <w:r>
+        <w:rPr>
+          <w:rFonts w:ascii="Courier New" w:eastAsia="Times New Roman" w:hAnsi="Courier New" w:cs="Courier New"/>
+          <w:sz w:val="21"/>
+          <w:szCs w:val="21"/>
+        </w:rPr>
+        <w:br/>
+        <w:t xml:space="preserve">  </w:t>
+      </w:r>
+      <w:r>
+        <w:rPr>
+          <w:rFonts w:ascii="Courier New" w:eastAsia="Times New Roman" w:hAnsi="Courier New" w:cs="Courier New"/>
+          <w:color w:val="D81B60"/>
+          <w:sz w:val="21"/>
+          <w:szCs w:val="21"/>
+        </w:rPr>
+        <w:t>// Perform install steps</w:t>
+      </w:r>
+      <w:r>
+        <w:rPr>
+          <w:rFonts w:ascii="Courier New" w:eastAsia="Times New Roman" w:hAnsi="Courier New" w:cs="Courier New"/>
+          <w:sz w:val="21"/>
+          <w:szCs w:val="21"/>
+        </w:rPr>
+        <w:br/>
+        <w:t xml:space="preserve">  </w:t>
+      </w:r>
+      <w:r>
+        <w:rPr>
+          <w:rFonts w:ascii="Courier New" w:eastAsia="Times New Roman" w:hAnsi="Courier New" w:cs="Courier New"/>
+          <w:color w:val="3B78E7"/>
+          <w:sz w:val="21"/>
+          <w:szCs w:val="21"/>
+        </w:rPr>
+        <w:t>event</w:t>
+      </w:r>
+      <w:r>
+        <w:rPr>
+          <w:rFonts w:ascii="Courier New" w:eastAsia="Times New Roman" w:hAnsi="Courier New" w:cs="Courier New"/>
+          <w:sz w:val="21"/>
+          <w:szCs w:val="21"/>
+        </w:rPr>
+        <w:t>.waitUntil(</w:t>
+      </w:r>
+      <w:r>
+        <w:rPr>
+          <w:rFonts w:ascii="Courier New" w:eastAsia="Times New Roman" w:hAnsi="Courier New" w:cs="Courier New"/>
+          <w:sz w:val="21"/>
+          <w:szCs w:val="21"/>
+        </w:rPr>
+        <w:br/>
+        <w:t>    caches.open(CACHE_NAME)</w:t>
+      </w:r>
+      <w:r>
+        <w:rPr>
+          <w:rFonts w:ascii="Courier New" w:eastAsia="Times New Roman" w:hAnsi="Courier New" w:cs="Courier New"/>
+          <w:sz w:val="21"/>
+          <w:szCs w:val="21"/>
+        </w:rPr>
+        <w:br/>
+        <w:t>      .</w:t>
+      </w:r>
+      <w:r>
+        <w:rPr>
+          <w:rFonts w:ascii="Courier New" w:eastAsia="Times New Roman" w:hAnsi="Courier New" w:cs="Courier New"/>
+          <w:color w:val="3B78E7"/>
+          <w:sz w:val="21"/>
+          <w:szCs w:val="21"/>
+        </w:rPr>
+        <w:t>then</w:t>
+      </w:r>
+      <w:r>
+        <w:rPr>
+          <w:rFonts w:ascii="Courier New" w:eastAsia="Times New Roman" w:hAnsi="Courier New" w:cs="Courier New"/>
+          <w:sz w:val="21"/>
+          <w:szCs w:val="21"/>
+        </w:rPr>
+        <w:t>(</w:t>
+      </w:r>
+      <w:r>
+        <w:rPr>
+          <w:rFonts w:ascii="Courier New" w:eastAsia="Times New Roman" w:hAnsi="Courier New" w:cs="Courier New"/>
+          <w:color w:val="3B78E7"/>
+          <w:sz w:val="21"/>
+          <w:szCs w:val="21"/>
+        </w:rPr>
+        <w:t>function</w:t>
+      </w:r>
+      <w:r>
+        <w:rPr>
+          <w:rFonts w:ascii="Courier New" w:eastAsia="Times New Roman" w:hAnsi="Courier New" w:cs="Courier New"/>
+          <w:sz w:val="21"/>
+          <w:szCs w:val="21"/>
+        </w:rPr>
+        <w:t>(cache) {</w:t>
+      </w:r>
+      <w:r>
+        <w:rPr>
+          <w:rFonts w:ascii="Courier New" w:eastAsia="Times New Roman" w:hAnsi="Courier New" w:cs="Courier New"/>
+          <w:sz w:val="21"/>
+          <w:szCs w:val="21"/>
+        </w:rPr>
+        <w:br/>
+        <w:t>        console.log(</w:t>
+      </w:r>
+      <w:r>
+        <w:rPr>
+          <w:rFonts w:ascii="Courier New" w:eastAsia="Times New Roman" w:hAnsi="Courier New" w:cs="Courier New"/>
           <w:color w:val="0D904F"/>
           <w:sz w:val="21"/>
           <w:szCs w:val="21"/>
         </w:rPr>
-        <w:t>'install'</w:t>
-      </w:r>
-      <w:r>
-        <w:rPr>
-          <w:rFonts w:ascii="Courier New" w:eastAsia="Times New Roman" w:hAnsi="Courier New" w:cs="Courier New"/>
-          <w:sz w:val="21"/>
-          <w:szCs w:val="21"/>
-        </w:rPr>
-        <w:t xml:space="preserve">, </w:t>
-      </w:r>
-      <w:r>
-        <w:rPr>
-          <w:rFonts w:ascii="Courier New" w:eastAsia="Times New Roman" w:hAnsi="Courier New" w:cs="Courier New"/>
-          <w:color w:val="3B78E7"/>
-          <w:sz w:val="21"/>
-          <w:szCs w:val="21"/>
-        </w:rPr>
-        <w:t>function</w:t>
-      </w:r>
-      <w:r>
-        <w:rPr>
-          <w:rFonts w:ascii="Courier New" w:eastAsia="Times New Roman" w:hAnsi="Courier New" w:cs="Courier New"/>
-          <w:sz w:val="21"/>
-          <w:szCs w:val="21"/>
-        </w:rPr>
-        <w:t>(</w:t>
-      </w:r>
-      <w:r>
-        <w:rPr>
-          <w:rFonts w:ascii="Courier New" w:eastAsia="Times New Roman" w:hAnsi="Courier New" w:cs="Courier New"/>
-          <w:color w:val="3B78E7"/>
-          <w:sz w:val="21"/>
-          <w:szCs w:val="21"/>
-        </w:rPr>
-        <w:t>event</w:t>
-      </w:r>
-      <w:r>
-        <w:rPr>
-          <w:rFonts w:ascii="Courier New" w:eastAsia="Times New Roman" w:hAnsi="Courier New" w:cs="Courier New"/>
-          <w:sz w:val="21"/>
-          <w:szCs w:val="21"/>
-        </w:rPr>
-        <w:t>) {</w:t>
-      </w:r>
-      <w:r>
-        <w:rPr>
-          <w:rFonts w:ascii="Courier New" w:eastAsia="Times New Roman" w:hAnsi="Courier New" w:cs="Courier New"/>
-          <w:sz w:val="21"/>
-          <w:szCs w:val="21"/>
-        </w:rPr>
-        <w:br/>
-        <w:t xml:space="preserve">  </w:t>
-      </w:r>
-      <w:r>
-        <w:rPr>
-          <w:rFonts w:ascii="Courier New" w:eastAsia="Times New Roman" w:hAnsi="Courier New" w:cs="Courier New"/>
-          <w:color w:val="D81B60"/>
-          <w:sz w:val="21"/>
-          <w:szCs w:val="21"/>
-        </w:rPr>
-        <w:t>// Perform install steps</w:t>
-      </w:r>
-      <w:r>
-        <w:rPr>
-          <w:rFonts w:ascii="Courier New" w:eastAsia="Times New Roman" w:hAnsi="Courier New" w:cs="Courier New"/>
-          <w:sz w:val="21"/>
-          <w:szCs w:val="21"/>
-        </w:rPr>
-        <w:br/>
-        <w:t xml:space="preserve">  </w:t>
-      </w:r>
-      <w:proofErr w:type="spellStart"/>
-      <w:r>
-        <w:rPr>
-          <w:rFonts w:ascii="Courier New" w:eastAsia="Times New Roman" w:hAnsi="Courier New" w:cs="Courier New"/>
-          <w:color w:val="3B78E7"/>
-          <w:sz w:val="21"/>
-          <w:szCs w:val="21"/>
-        </w:rPr>
-        <w:t>event</w:t>
-      </w:r>
-      <w:r>
-        <w:rPr>
-          <w:rFonts w:ascii="Courier New" w:eastAsia="Times New Roman" w:hAnsi="Courier New" w:cs="Courier New"/>
-          <w:sz w:val="21"/>
-          <w:szCs w:val="21"/>
-        </w:rPr>
-        <w:t>.waitUntil</w:t>
-      </w:r>
-      <w:proofErr w:type="spellEnd"/>
-      <w:r>
-        <w:rPr>
-          <w:rFonts w:ascii="Courier New" w:eastAsia="Times New Roman" w:hAnsi="Courier New" w:cs="Courier New"/>
-          <w:sz w:val="21"/>
-          <w:szCs w:val="21"/>
-        </w:rPr>
-        <w:t>(</w:t>
-      </w:r>
-      <w:r>
-        <w:rPr>
-          <w:rFonts w:ascii="Courier New" w:eastAsia="Times New Roman" w:hAnsi="Courier New" w:cs="Courier New"/>
-          <w:sz w:val="21"/>
-          <w:szCs w:val="21"/>
-        </w:rPr>
-        <w:br/>
-        <w:t xml:space="preserve">    </w:t>
-      </w:r>
-      <w:proofErr w:type="spellStart"/>
-      <w:r>
-        <w:rPr>
-          <w:rFonts w:ascii="Courier New" w:eastAsia="Times New Roman" w:hAnsi="Courier New" w:cs="Courier New"/>
-          <w:sz w:val="21"/>
-          <w:szCs w:val="21"/>
-        </w:rPr>
-        <w:t>caches.open</w:t>
-      </w:r>
-      <w:proofErr w:type="spellEnd"/>
-      <w:r>
-        <w:rPr>
-          <w:rFonts w:ascii="Courier New" w:eastAsia="Times New Roman" w:hAnsi="Courier New" w:cs="Courier New"/>
-          <w:sz w:val="21"/>
-          <w:szCs w:val="21"/>
-        </w:rPr>
-        <w:t>(CACHE_NAME)</w:t>
-      </w:r>
-      <w:r>
-        <w:rPr>
-          <w:rFonts w:ascii="Courier New" w:eastAsia="Times New Roman" w:hAnsi="Courier New" w:cs="Courier New"/>
-          <w:sz w:val="21"/>
-          <w:szCs w:val="21"/>
-        </w:rPr>
-        <w:br/>
-        <w:t>      .</w:t>
-      </w:r>
-      <w:r>
-        <w:rPr>
-          <w:rFonts w:ascii="Courier New" w:eastAsia="Times New Roman" w:hAnsi="Courier New" w:cs="Courier New"/>
-          <w:color w:val="3B78E7"/>
-          <w:sz w:val="21"/>
-          <w:szCs w:val="21"/>
-        </w:rPr>
-        <w:t>then</w:t>
-      </w:r>
-      <w:r>
-        <w:rPr>
-          <w:rFonts w:ascii="Courier New" w:eastAsia="Times New Roman" w:hAnsi="Courier New" w:cs="Courier New"/>
-          <w:sz w:val="21"/>
-          <w:szCs w:val="21"/>
-        </w:rPr>
-        <w:t>(</w:t>
-      </w:r>
-      <w:r>
-        <w:rPr>
-          <w:rFonts w:ascii="Courier New" w:eastAsia="Times New Roman" w:hAnsi="Courier New" w:cs="Courier New"/>
-          <w:color w:val="3B78E7"/>
-          <w:sz w:val="21"/>
-          <w:szCs w:val="21"/>
-        </w:rPr>
-        <w:t>function</w:t>
-      </w:r>
-      <w:r>
-        <w:rPr>
-          <w:rFonts w:ascii="Courier New" w:eastAsia="Times New Roman" w:hAnsi="Courier New" w:cs="Courier New"/>
-          <w:sz w:val="21"/>
-          <w:szCs w:val="21"/>
-        </w:rPr>
-        <w:t>(cache) {</w:t>
-      </w:r>
-      <w:r>
-        <w:rPr>
-          <w:rFonts w:ascii="Courier New" w:eastAsia="Times New Roman" w:hAnsi="Courier New" w:cs="Courier New"/>
-          <w:sz w:val="21"/>
-          <w:szCs w:val="21"/>
-        </w:rPr>
-        <w:br/>
-        <w:t>        console.log(</w:t>
-      </w:r>
-      <w:r>
-        <w:rPr>
-          <w:rFonts w:ascii="Courier New" w:eastAsia="Times New Roman" w:hAnsi="Courier New" w:cs="Courier New"/>
-          <w:color w:val="0D904F"/>
-          <w:sz w:val="21"/>
-          <w:szCs w:val="21"/>
-        </w:rPr>
         <w:t>'Opened cache'</w:t>
       </w:r>
       <w:r>
@@ -1323,43 +1156,7 @@
           <w:sz w:val="21"/>
           <w:szCs w:val="21"/>
         </w:rPr>
-        <w:t xml:space="preserve"> </w:t>
-      </w:r>
-      <w:proofErr w:type="spellStart"/>
-      <w:r>
-        <w:rPr>
-          <w:rFonts w:ascii="Courier New" w:eastAsia="Times New Roman" w:hAnsi="Courier New" w:cs="Courier New"/>
-          <w:sz w:val="21"/>
-          <w:szCs w:val="21"/>
-        </w:rPr>
-        <w:t>cache.addAll</w:t>
-      </w:r>
-      <w:proofErr w:type="spellEnd"/>
-      <w:r>
-        <w:rPr>
-          <w:rFonts w:ascii="Courier New" w:eastAsia="Times New Roman" w:hAnsi="Courier New" w:cs="Courier New"/>
-          <w:sz w:val="21"/>
-          <w:szCs w:val="21"/>
-        </w:rPr>
-        <w:t>(</w:t>
-      </w:r>
-      <w:proofErr w:type="spellStart"/>
-      <w:r>
-        <w:rPr>
-          <w:rFonts w:ascii="Courier New" w:eastAsia="Times New Roman" w:hAnsi="Courier New" w:cs="Courier New"/>
-          <w:sz w:val="21"/>
-          <w:szCs w:val="21"/>
-        </w:rPr>
-        <w:t>urlsToCache</w:t>
-      </w:r>
-      <w:proofErr w:type="spellEnd"/>
-      <w:r>
-        <w:rPr>
-          <w:rFonts w:ascii="Courier New" w:eastAsia="Times New Roman" w:hAnsi="Courier New" w:cs="Courier New"/>
-          <w:sz w:val="21"/>
-          <w:szCs w:val="21"/>
-        </w:rPr>
-        <w:t>);</w:t>
+        <w:t xml:space="preserve"> cache.addAll(urlsToCache);</w:t>
       </w:r>
       <w:r>
         <w:rPr>
@@ -1452,7 +1249,6 @@
           <w:szCs w:val="20"/>
         </w:rPr>
       </w:pPr>
-      <w:proofErr w:type="spellStart"/>
       <w:r>
         <w:rPr>
           <w:rFonts w:ascii="Courier New" w:eastAsia="Times New Roman" w:hAnsi="Courier New" w:cs="Courier New"/>
@@ -1468,9 +1264,34 @@
           <w:sz w:val="21"/>
           <w:szCs w:val="21"/>
         </w:rPr>
-        <w:t>.addEventListener</w:t>
-      </w:r>
-      <w:proofErr w:type="spellEnd"/>
+        <w:t>.addEventListener(</w:t>
+      </w:r>
+      <w:r>
+        <w:rPr>
+          <w:rFonts w:ascii="Courier New" w:eastAsia="Times New Roman" w:hAnsi="Courier New" w:cs="Courier New"/>
+          <w:color w:val="0D904F"/>
+          <w:sz w:val="21"/>
+          <w:szCs w:val="21"/>
+        </w:rPr>
+        <w:t>'fetch'</w:t>
+      </w:r>
+      <w:r>
+        <w:rPr>
+          <w:rFonts w:ascii="Courier New" w:eastAsia="Times New Roman" w:hAnsi="Courier New" w:cs="Courier New"/>
+          <w:sz w:val="21"/>
+          <w:szCs w:val="21"/>
+        </w:rPr>
+        <w:t xml:space="preserve">, </w:t>
+      </w:r>
+      <w:r>
+        <w:rPr>
+          <w:rFonts w:ascii="Courier New" w:eastAsia="Times New Roman" w:hAnsi="Courier New" w:cs="Courier New"/>
+          <w:color w:val="3B78E7"/>
+          <w:sz w:val="21"/>
+          <w:szCs w:val="21"/>
+        </w:rPr>
+        <w:t>function</w:t>
+      </w:r>
       <w:r>
         <w:rPr>
           <w:rFonts w:ascii="Courier New" w:eastAsia="Times New Roman" w:hAnsi="Courier New" w:cs="Courier New"/>
@@ -1482,40 +1303,6 @@
       <w:r>
         <w:rPr>
           <w:rFonts w:ascii="Courier New" w:eastAsia="Times New Roman" w:hAnsi="Courier New" w:cs="Courier New"/>
-          <w:color w:val="0D904F"/>
-          <w:sz w:val="21"/>
-          <w:szCs w:val="21"/>
-        </w:rPr>
-        <w:t>'fetch'</w:t>
-      </w:r>
-      <w:r>
-        <w:rPr>
-          <w:rFonts w:ascii="Courier New" w:eastAsia="Times New Roman" w:hAnsi="Courier New" w:cs="Courier New"/>
-          <w:sz w:val="21"/>
-          <w:szCs w:val="21"/>
-        </w:rPr>
-        <w:t xml:space="preserve">, </w:t>
-      </w:r>
-      <w:r>
-        <w:rPr>
-          <w:rFonts w:ascii="Courier New" w:eastAsia="Times New Roman" w:hAnsi="Courier New" w:cs="Courier New"/>
-          <w:color w:val="3B78E7"/>
-          <w:sz w:val="21"/>
-          <w:szCs w:val="21"/>
-        </w:rPr>
-        <w:t>function</w:t>
-      </w:r>
-      <w:r>
-        <w:rPr>
-          <w:rFonts w:ascii="Courier New" w:eastAsia="Times New Roman" w:hAnsi="Courier New" w:cs="Courier New"/>
-          <w:sz w:val="21"/>
-          <w:szCs w:val="21"/>
-        </w:rPr>
-        <w:t>(</w:t>
-      </w:r>
-      <w:r>
-        <w:rPr>
-          <w:rFonts w:ascii="Courier New" w:eastAsia="Times New Roman" w:hAnsi="Courier New" w:cs="Courier New"/>
           <w:color w:val="3B78E7"/>
           <w:sz w:val="21"/>
           <w:szCs w:val="21"/>
@@ -1539,7 +1326,6 @@
         <w:br/>
         <w:t xml:space="preserve">  </w:t>
       </w:r>
-      <w:proofErr w:type="spellStart"/>
       <w:r>
         <w:rPr>
           <w:rFonts w:ascii="Courier New" w:eastAsia="Times New Roman" w:hAnsi="Courier New" w:cs="Courier New"/>
@@ -1555,45 +1341,17 @@
           <w:sz w:val="21"/>
           <w:szCs w:val="21"/>
         </w:rPr>
-        <w:t>.respondWith</w:t>
-      </w:r>
-      <w:proofErr w:type="spellEnd"/>
-      <w:r>
-        <w:rPr>
-          <w:rFonts w:ascii="Courier New" w:eastAsia="Times New Roman" w:hAnsi="Courier New" w:cs="Courier New"/>
-          <w:sz w:val="21"/>
-          <w:szCs w:val="21"/>
-        </w:rPr>
-        <w:t>(</w:t>
-      </w:r>
-      <w:r>
-        <w:rPr>
-          <w:rFonts w:ascii="Courier New" w:eastAsia="Times New Roman" w:hAnsi="Courier New" w:cs="Courier New"/>
-          <w:sz w:val="21"/>
-          <w:szCs w:val="21"/>
-        </w:rPr>
-        <w:br/>
-        <w:t xml:space="preserve">    </w:t>
-      </w:r>
-      <w:proofErr w:type="spellStart"/>
-      <w:r>
-        <w:rPr>
-          <w:rFonts w:ascii="Courier New" w:eastAsia="Times New Roman" w:hAnsi="Courier New" w:cs="Courier New"/>
-          <w:sz w:val="21"/>
-          <w:szCs w:val="21"/>
-        </w:rPr>
-        <w:t>caches.match</w:t>
-      </w:r>
-      <w:proofErr w:type="spellEnd"/>
-      <w:r>
-        <w:rPr>
-          <w:rFonts w:ascii="Courier New" w:eastAsia="Times New Roman" w:hAnsi="Courier New" w:cs="Courier New"/>
-          <w:sz w:val="21"/>
-          <w:szCs w:val="21"/>
-        </w:rPr>
-        <w:t>(</w:t>
-      </w:r>
-      <w:proofErr w:type="spellStart"/>
+        <w:t>.respondWith(</w:t>
+      </w:r>
+      <w:r>
+        <w:rPr>
+          <w:rFonts w:ascii="Courier New" w:eastAsia="Times New Roman" w:hAnsi="Courier New" w:cs="Courier New"/>
+          <w:sz w:val="21"/>
+          <w:szCs w:val="21"/>
+        </w:rPr>
+        <w:br/>
+        <w:t>    caches.match(</w:t>
+      </w:r>
       <w:r>
         <w:rPr>
           <w:rFonts w:ascii="Courier New" w:eastAsia="Times New Roman" w:hAnsi="Courier New" w:cs="Courier New"/>
@@ -1609,16 +1367,7 @@
           <w:sz w:val="21"/>
           <w:szCs w:val="21"/>
         </w:rPr>
-        <w:t>.request</w:t>
-      </w:r>
-      <w:proofErr w:type="spellEnd"/>
-      <w:r>
-        <w:rPr>
-          <w:rFonts w:ascii="Courier New" w:eastAsia="Times New Roman" w:hAnsi="Courier New" w:cs="Courier New"/>
-          <w:sz w:val="21"/>
-          <w:szCs w:val="21"/>
-        </w:rPr>
-        <w:t>)</w:t>
+        <w:t>.request)</w:t>
       </w:r>
       <w:r>
         <w:rPr>
@@ -1784,7 +1533,6 @@
         </w:rPr>
         <w:t xml:space="preserve"> fetch(</w:t>
       </w:r>
-      <w:proofErr w:type="spellStart"/>
       <w:r>
         <w:rPr>
           <w:rFonts w:ascii="Courier New" w:eastAsia="Times New Roman" w:hAnsi="Courier New" w:cs="Courier New"/>
@@ -1800,16 +1548,7 @@
           <w:sz w:val="21"/>
           <w:szCs w:val="21"/>
         </w:rPr>
-        <w:t>.request</w:t>
-      </w:r>
-      <w:proofErr w:type="spellEnd"/>
-      <w:r>
-        <w:rPr>
-          <w:rFonts w:ascii="Courier New" w:eastAsia="Times New Roman" w:hAnsi="Courier New" w:cs="Courier New"/>
-          <w:sz w:val="21"/>
-          <w:szCs w:val="21"/>
-        </w:rPr>
-        <w:t>).</w:t>
+        <w:t>.request).</w:t>
       </w:r>
       <w:r>
         <w:rPr>
@@ -1896,25 +1635,7 @@
           <w:sz w:val="21"/>
           <w:szCs w:val="21"/>
         </w:rPr>
-        <w:t xml:space="preserve">(!response || </w:t>
-      </w:r>
-      <w:proofErr w:type="spellStart"/>
-      <w:r>
-        <w:rPr>
-          <w:rFonts w:ascii="Courier New" w:eastAsia="Times New Roman" w:hAnsi="Courier New" w:cs="Courier New"/>
-          <w:sz w:val="21"/>
-          <w:szCs w:val="21"/>
-        </w:rPr>
-        <w:t>response.status</w:t>
-      </w:r>
-      <w:proofErr w:type="spellEnd"/>
-      <w:r>
-        <w:rPr>
-          <w:rFonts w:ascii="Courier New" w:eastAsia="Times New Roman" w:hAnsi="Courier New" w:cs="Courier New"/>
-          <w:sz w:val="21"/>
-          <w:szCs w:val="21"/>
-        </w:rPr>
-        <w:t xml:space="preserve"> !== </w:t>
+        <w:t xml:space="preserve">(!response || response.status !== </w:t>
       </w:r>
       <w:r>
         <w:rPr>
@@ -1931,25 +1652,7 @@
           <w:sz w:val="21"/>
           <w:szCs w:val="21"/>
         </w:rPr>
-        <w:t xml:space="preserve"> || </w:t>
-      </w:r>
-      <w:proofErr w:type="spellStart"/>
-      <w:r>
-        <w:rPr>
-          <w:rFonts w:ascii="Courier New" w:eastAsia="Times New Roman" w:hAnsi="Courier New" w:cs="Courier New"/>
-          <w:sz w:val="21"/>
-          <w:szCs w:val="21"/>
-        </w:rPr>
-        <w:t>response.type</w:t>
-      </w:r>
-      <w:proofErr w:type="spellEnd"/>
-      <w:r>
-        <w:rPr>
-          <w:rFonts w:ascii="Courier New" w:eastAsia="Times New Roman" w:hAnsi="Courier New" w:cs="Courier New"/>
-          <w:sz w:val="21"/>
-          <w:szCs w:val="21"/>
-        </w:rPr>
-        <w:t xml:space="preserve"> !== </w:t>
+        <w:t xml:space="preserve"> || response.type !== </w:t>
       </w:r>
       <w:r>
         <w:rPr>
@@ -2107,78 +1810,24 @@
           <w:sz w:val="21"/>
           <w:szCs w:val="21"/>
         </w:rPr>
-        <w:t xml:space="preserve"> </w:t>
-      </w:r>
-      <w:proofErr w:type="spellStart"/>
-      <w:r>
-        <w:rPr>
-          <w:rFonts w:ascii="Courier New" w:eastAsia="Times New Roman" w:hAnsi="Courier New" w:cs="Courier New"/>
-          <w:sz w:val="21"/>
-          <w:szCs w:val="21"/>
-        </w:rPr>
-        <w:t>responseToCache</w:t>
-      </w:r>
-      <w:proofErr w:type="spellEnd"/>
-      <w:r>
-        <w:rPr>
-          <w:rFonts w:ascii="Courier New" w:eastAsia="Times New Roman" w:hAnsi="Courier New" w:cs="Courier New"/>
-          <w:sz w:val="21"/>
-          <w:szCs w:val="21"/>
-        </w:rPr>
-        <w:t xml:space="preserve"> = </w:t>
-      </w:r>
-      <w:proofErr w:type="spellStart"/>
-      <w:r>
-        <w:rPr>
-          <w:rFonts w:ascii="Courier New" w:eastAsia="Times New Roman" w:hAnsi="Courier New" w:cs="Courier New"/>
-          <w:sz w:val="21"/>
-          <w:szCs w:val="21"/>
-        </w:rPr>
-        <w:t>response.clone</w:t>
-      </w:r>
-      <w:proofErr w:type="spellEnd"/>
-      <w:r>
-        <w:rPr>
-          <w:rFonts w:ascii="Courier New" w:eastAsia="Times New Roman" w:hAnsi="Courier New" w:cs="Courier New"/>
-          <w:sz w:val="21"/>
-          <w:szCs w:val="21"/>
-        </w:rPr>
-        <w:t>();</w:t>
-      </w:r>
-      <w:r>
-        <w:rPr>
-          <w:rFonts w:ascii="Courier New" w:eastAsia="Times New Roman" w:hAnsi="Courier New" w:cs="Courier New"/>
-          <w:sz w:val="21"/>
-          <w:szCs w:val="21"/>
-        </w:rPr>
-        <w:br/>
-      </w:r>
-      <w:r>
-        <w:rPr>
-          <w:rFonts w:ascii="Courier New" w:eastAsia="Times New Roman" w:hAnsi="Courier New" w:cs="Courier New"/>
-          <w:sz w:val="21"/>
-          <w:szCs w:val="21"/>
-        </w:rPr>
-        <w:br/>
-        <w:t xml:space="preserve">            </w:t>
-      </w:r>
-      <w:proofErr w:type="spellStart"/>
-      <w:r>
-        <w:rPr>
-          <w:rFonts w:ascii="Courier New" w:eastAsia="Times New Roman" w:hAnsi="Courier New" w:cs="Courier New"/>
-          <w:sz w:val="21"/>
-          <w:szCs w:val="21"/>
-        </w:rPr>
-        <w:t>caches.open</w:t>
-      </w:r>
-      <w:proofErr w:type="spellEnd"/>
-      <w:r>
-        <w:rPr>
-          <w:rFonts w:ascii="Courier New" w:eastAsia="Times New Roman" w:hAnsi="Courier New" w:cs="Courier New"/>
-          <w:sz w:val="21"/>
-          <w:szCs w:val="21"/>
-        </w:rPr>
-        <w:t>(CACHE_NAME)</w:t>
+        <w:t xml:space="preserve"> responseToCache = response.clone();</w:t>
+      </w:r>
+      <w:r>
+        <w:rPr>
+          <w:rFonts w:ascii="Courier New" w:eastAsia="Times New Roman" w:hAnsi="Courier New" w:cs="Courier New"/>
+          <w:sz w:val="21"/>
+          <w:szCs w:val="21"/>
+        </w:rPr>
+        <w:br/>
+      </w:r>
+      <w:r>
+        <w:rPr>
+          <w:rFonts w:ascii="Courier New" w:eastAsia="Times New Roman" w:hAnsi="Courier New" w:cs="Courier New"/>
+          <w:sz w:val="21"/>
+          <w:szCs w:val="21"/>
+        </w:rPr>
+        <w:br/>
+        <w:t>            caches.open(CACHE_NAME)</w:t>
       </w:r>
       <w:r>
         <w:rPr>
@@ -2230,27 +1879,8 @@
           <w:szCs w:val="21"/>
         </w:rPr>
         <w:br/>
-        <w:t xml:space="preserve">                </w:t>
-      </w:r>
-      <w:proofErr w:type="spellStart"/>
-      <w:r>
-        <w:rPr>
-          <w:rFonts w:ascii="Courier New" w:eastAsia="Times New Roman" w:hAnsi="Courier New" w:cs="Courier New"/>
-          <w:sz w:val="21"/>
-          <w:szCs w:val="21"/>
-        </w:rPr>
-        <w:t>cache.put</w:t>
-      </w:r>
-      <w:proofErr w:type="spellEnd"/>
-      <w:r>
-        <w:rPr>
-          <w:rFonts w:ascii="Courier New" w:eastAsia="Times New Roman" w:hAnsi="Courier New" w:cs="Courier New"/>
-          <w:sz w:val="21"/>
-          <w:szCs w:val="21"/>
-        </w:rPr>
-        <w:t>(</w:t>
-      </w:r>
-      <w:proofErr w:type="spellStart"/>
+        <w:t>                cache.put(</w:t>
+      </w:r>
       <w:r>
         <w:rPr>
           <w:rFonts w:ascii="Courier New" w:eastAsia="Times New Roman" w:hAnsi="Courier New" w:cs="Courier New"/>
@@ -2266,34 +1896,7 @@
           <w:sz w:val="21"/>
           <w:szCs w:val="21"/>
         </w:rPr>
-        <w:t>.request</w:t>
-      </w:r>
-      <w:proofErr w:type="spellEnd"/>
-      <w:r>
-        <w:rPr>
-          <w:rFonts w:ascii="Courier New" w:eastAsia="Times New Roman" w:hAnsi="Courier New" w:cs="Courier New"/>
-          <w:sz w:val="21"/>
-          <w:szCs w:val="21"/>
-        </w:rPr>
-        <w:t xml:space="preserve">, </w:t>
-      </w:r>
-      <w:proofErr w:type="spellStart"/>
-      <w:r>
-        <w:rPr>
-          <w:rFonts w:ascii="Courier New" w:eastAsia="Times New Roman" w:hAnsi="Courier New" w:cs="Courier New"/>
-          <w:sz w:val="21"/>
-          <w:szCs w:val="21"/>
-        </w:rPr>
-        <w:t>responseToCache</w:t>
-      </w:r>
-      <w:proofErr w:type="spellEnd"/>
-      <w:r>
-        <w:rPr>
-          <w:rFonts w:ascii="Courier New" w:eastAsia="Times New Roman" w:hAnsi="Courier New" w:cs="Courier New"/>
-          <w:sz w:val="21"/>
-          <w:szCs w:val="21"/>
-        </w:rPr>
-        <w:t>);</w:t>
+        <w:t>.request, responseToCache);</w:t>
       </w:r>
       <w:r>
         <w:rPr>
@@ -2459,7 +2062,6 @@
           <w:szCs w:val="20"/>
         </w:rPr>
       </w:pPr>
-      <w:proofErr w:type="spellStart"/>
       <w:r>
         <w:rPr>
           <w:rFonts w:ascii="Courier New" w:eastAsia="Times New Roman" w:hAnsi="Courier New" w:cs="Courier New"/>
@@ -2475,9 +2077,34 @@
           <w:sz w:val="21"/>
           <w:szCs w:val="21"/>
         </w:rPr>
-        <w:t>.addEventListener</w:t>
-      </w:r>
-      <w:proofErr w:type="spellEnd"/>
+        <w:t>.addEventListener(</w:t>
+      </w:r>
+      <w:r>
+        <w:rPr>
+          <w:rFonts w:ascii="Courier New" w:eastAsia="Times New Roman" w:hAnsi="Courier New" w:cs="Courier New"/>
+          <w:color w:val="0D904F"/>
+          <w:sz w:val="21"/>
+          <w:szCs w:val="21"/>
+        </w:rPr>
+        <w:t>'activate'</w:t>
+      </w:r>
+      <w:r>
+        <w:rPr>
+          <w:rFonts w:ascii="Courier New" w:eastAsia="Times New Roman" w:hAnsi="Courier New" w:cs="Courier New"/>
+          <w:sz w:val="21"/>
+          <w:szCs w:val="21"/>
+        </w:rPr>
+        <w:t xml:space="preserve">, </w:t>
+      </w:r>
+      <w:r>
+        <w:rPr>
+          <w:rFonts w:ascii="Courier New" w:eastAsia="Times New Roman" w:hAnsi="Courier New" w:cs="Courier New"/>
+          <w:color w:val="3B78E7"/>
+          <w:sz w:val="21"/>
+          <w:szCs w:val="21"/>
+        </w:rPr>
+        <w:t>function</w:t>
+      </w:r>
       <w:r>
         <w:rPr>
           <w:rFonts w:ascii="Courier New" w:eastAsia="Times New Roman" w:hAnsi="Courier New" w:cs="Courier New"/>
@@ -2489,11 +2116,62 @@
       <w:r>
         <w:rPr>
           <w:rFonts w:ascii="Courier New" w:eastAsia="Times New Roman" w:hAnsi="Courier New" w:cs="Courier New"/>
+          <w:color w:val="3B78E7"/>
+          <w:sz w:val="21"/>
+          <w:szCs w:val="21"/>
+        </w:rPr>
+        <w:t>event</w:t>
+      </w:r>
+      <w:r>
+        <w:rPr>
+          <w:rFonts w:ascii="Courier New" w:eastAsia="Times New Roman" w:hAnsi="Courier New" w:cs="Courier New"/>
+          <w:sz w:val="21"/>
+          <w:szCs w:val="21"/>
+        </w:rPr>
+        <w:t>) {</w:t>
+      </w:r>
+      <w:r>
+        <w:rPr>
+          <w:rFonts w:ascii="Courier New" w:eastAsia="Times New Roman" w:hAnsi="Courier New" w:cs="Courier New"/>
+          <w:sz w:val="21"/>
+          <w:szCs w:val="21"/>
+        </w:rPr>
+        <w:br/>
+      </w:r>
+      <w:r>
+        <w:rPr>
+          <w:rFonts w:ascii="Courier New" w:eastAsia="Times New Roman" w:hAnsi="Courier New" w:cs="Courier New"/>
+          <w:sz w:val="21"/>
+          <w:szCs w:val="21"/>
+        </w:rPr>
+        <w:br/>
+        <w:t xml:space="preserve">  </w:t>
+      </w:r>
+      <w:r>
+        <w:rPr>
+          <w:rFonts w:ascii="Courier New" w:eastAsia="Times New Roman" w:hAnsi="Courier New" w:cs="Courier New"/>
+          <w:color w:val="3B78E7"/>
+          <w:sz w:val="21"/>
+          <w:szCs w:val="21"/>
+        </w:rPr>
+        <w:t>var</w:t>
+      </w:r>
+      <w:r>
+        <w:rPr>
+          <w:rFonts w:ascii="Courier New" w:eastAsia="Times New Roman" w:hAnsi="Courier New" w:cs="Courier New"/>
+          <w:sz w:val="21"/>
+          <w:szCs w:val="21"/>
+        </w:rPr>
+        <w:t xml:space="preserve"> cacheAllowlist = [</w:t>
+      </w:r>
+      <w:r>
+        <w:rPr>
+          <w:rFonts w:ascii="Courier New" w:eastAsia="Times New Roman" w:hAnsi="Courier New" w:cs="Courier New"/>
           <w:color w:val="0D904F"/>
           <w:sz w:val="21"/>
           <w:szCs w:val="21"/>
         </w:rPr>
-        <w:t>'activate'</w:t>
+        <w:t>'pages-cache-v1'</w:t>
       </w:r>
       <w:r>
         <w:rPr>
@@ -2506,6 +2184,83 @@
       <w:r>
         <w:rPr>
           <w:rFonts w:ascii="Courier New" w:eastAsia="Times New Roman" w:hAnsi="Courier New" w:cs="Courier New"/>
+          <w:color w:val="0D904F"/>
+          <w:sz w:val="21"/>
+          <w:szCs w:val="21"/>
+        </w:rPr>
+        <w:t>'blog-posts-cache-v1'</w:t>
+      </w:r>
+      <w:r>
+        <w:rPr>
+          <w:rFonts w:ascii="Courier New" w:eastAsia="Times New Roman" w:hAnsi="Courier New" w:cs="Courier New"/>
+          <w:sz w:val="21"/>
+          <w:szCs w:val="21"/>
+        </w:rPr>
+        <w:t>];</w:t>
+      </w:r>
+      <w:r>
+        <w:rPr>
+          <w:rFonts w:ascii="Courier New" w:eastAsia="Times New Roman" w:hAnsi="Courier New" w:cs="Courier New"/>
+          <w:sz w:val="21"/>
+          <w:szCs w:val="21"/>
+        </w:rPr>
+        <w:br/>
+      </w:r>
+      <w:r>
+        <w:rPr>
+          <w:rFonts w:ascii="Courier New" w:eastAsia="Times New Roman" w:hAnsi="Courier New" w:cs="Courier New"/>
+          <w:sz w:val="21"/>
+          <w:szCs w:val="21"/>
+        </w:rPr>
+        <w:br/>
+        <w:t xml:space="preserve">  </w:t>
+      </w:r>
+      <w:r>
+        <w:rPr>
+          <w:rFonts w:ascii="Courier New" w:eastAsia="Times New Roman" w:hAnsi="Courier New" w:cs="Courier New"/>
+          <w:color w:val="3B78E7"/>
+          <w:sz w:val="21"/>
+          <w:szCs w:val="21"/>
+        </w:rPr>
+        <w:t>event</w:t>
+      </w:r>
+      <w:r>
+        <w:rPr>
+          <w:rFonts w:ascii="Courier New" w:eastAsia="Times New Roman" w:hAnsi="Courier New" w:cs="Courier New"/>
+          <w:sz w:val="21"/>
+          <w:szCs w:val="21"/>
+        </w:rPr>
+        <w:t>.waitUntil(</w:t>
+      </w:r>
+      <w:r>
+        <w:rPr>
+          <w:rFonts w:ascii="Courier New" w:eastAsia="Times New Roman" w:hAnsi="Courier New" w:cs="Courier New"/>
+          <w:sz w:val="21"/>
+          <w:szCs w:val="21"/>
+        </w:rPr>
+        <w:br/>
+        <w:t>    caches.keys().</w:t>
+      </w:r>
+      <w:r>
+        <w:rPr>
+          <w:rFonts w:ascii="Courier New" w:eastAsia="Times New Roman" w:hAnsi="Courier New" w:cs="Courier New"/>
+          <w:color w:val="3B78E7"/>
+          <w:sz w:val="21"/>
+          <w:szCs w:val="21"/>
+        </w:rPr>
+        <w:t>then</w:t>
+      </w:r>
+      <w:r>
+        <w:rPr>
+          <w:rFonts w:ascii="Courier New" w:eastAsia="Times New Roman" w:hAnsi="Courier New" w:cs="Courier New"/>
+          <w:sz w:val="21"/>
+          <w:szCs w:val="21"/>
+        </w:rPr>
+        <w:t>(</w:t>
+      </w:r>
+      <w:r>
+        <w:rPr>
+          <w:rFonts w:ascii="Courier New" w:eastAsia="Times New Roman" w:hAnsi="Courier New" w:cs="Courier New"/>
           <w:color w:val="3B78E7"/>
           <w:sz w:val="21"/>
           <w:szCs w:val="21"/>
@@ -2518,16 +2273,111 @@
           <w:sz w:val="21"/>
           <w:szCs w:val="21"/>
         </w:rPr>
-        <w:t>(</w:t>
-      </w:r>
-      <w:r>
-        <w:rPr>
-          <w:rFonts w:ascii="Courier New" w:eastAsia="Times New Roman" w:hAnsi="Courier New" w:cs="Courier New"/>
-          <w:color w:val="3B78E7"/>
-          <w:sz w:val="21"/>
-          <w:szCs w:val="21"/>
-        </w:rPr>
-        <w:t>event</w:t>
+        <w:t>(cacheNames) {</w:t>
+      </w:r>
+      <w:r>
+        <w:rPr>
+          <w:rFonts w:ascii="Courier New" w:eastAsia="Times New Roman" w:hAnsi="Courier New" w:cs="Courier New"/>
+          <w:sz w:val="21"/>
+          <w:szCs w:val="21"/>
+        </w:rPr>
+        <w:br/>
+        <w:t xml:space="preserve">      </w:t>
+      </w:r>
+      <w:r>
+        <w:rPr>
+          <w:rFonts w:ascii="Courier New" w:eastAsia="Times New Roman" w:hAnsi="Courier New" w:cs="Courier New"/>
+          <w:color w:val="3B78E7"/>
+          <w:sz w:val="21"/>
+          <w:szCs w:val="21"/>
+        </w:rPr>
+        <w:t>return</w:t>
+      </w:r>
+      <w:r>
+        <w:rPr>
+          <w:rFonts w:ascii="Courier New" w:eastAsia="Times New Roman" w:hAnsi="Courier New" w:cs="Courier New"/>
+          <w:sz w:val="21"/>
+          <w:szCs w:val="21"/>
+        </w:rPr>
+        <w:t xml:space="preserve"> </w:t>
+      </w:r>
+      <w:r>
+        <w:rPr>
+          <w:rFonts w:ascii="Courier New" w:eastAsia="Times New Roman" w:hAnsi="Courier New" w:cs="Courier New"/>
+          <w:color w:val="9C27B0"/>
+          <w:sz w:val="21"/>
+          <w:szCs w:val="21"/>
+        </w:rPr>
+        <w:t>Promise</w:t>
+      </w:r>
+      <w:r>
+        <w:rPr>
+          <w:rFonts w:ascii="Courier New" w:eastAsia="Times New Roman" w:hAnsi="Courier New" w:cs="Courier New"/>
+          <w:sz w:val="21"/>
+          <w:szCs w:val="21"/>
+        </w:rPr>
+        <w:t>.all(</w:t>
+      </w:r>
+      <w:r>
+        <w:rPr>
+          <w:rFonts w:ascii="Courier New" w:eastAsia="Times New Roman" w:hAnsi="Courier New" w:cs="Courier New"/>
+          <w:sz w:val="21"/>
+          <w:szCs w:val="21"/>
+        </w:rPr>
+        <w:br/>
+        <w:t>        cacheNames.map(</w:t>
+      </w:r>
+      <w:r>
+        <w:rPr>
+          <w:rFonts w:ascii="Courier New" w:eastAsia="Times New Roman" w:hAnsi="Courier New" w:cs="Courier New"/>
+          <w:color w:val="3B78E7"/>
+          <w:sz w:val="21"/>
+          <w:szCs w:val="21"/>
+        </w:rPr>
+        <w:t>function</w:t>
+      </w:r>
+      <w:r>
+        <w:rPr>
+          <w:rFonts w:ascii="Courier New" w:eastAsia="Times New Roman" w:hAnsi="Courier New" w:cs="Courier New"/>
+          <w:sz w:val="21"/>
+          <w:szCs w:val="21"/>
+        </w:rPr>
+        <w:t>(cacheName) {</w:t>
+      </w:r>
+      <w:r>
+        <w:rPr>
+          <w:rFonts w:ascii="Courier New" w:eastAsia="Times New Roman" w:hAnsi="Courier New" w:cs="Courier New"/>
+          <w:sz w:val="21"/>
+          <w:szCs w:val="21"/>
+        </w:rPr>
+        <w:br/>
+        <w:t xml:space="preserve">          </w:t>
+      </w:r>
+      <w:r>
+        <w:rPr>
+          <w:rFonts w:ascii="Courier New" w:eastAsia="Times New Roman" w:hAnsi="Courier New" w:cs="Courier New"/>
+          <w:color w:val="3B78E7"/>
+          <w:sz w:val="21"/>
+          <w:szCs w:val="21"/>
+        </w:rPr>
+        <w:t>if</w:t>
+      </w:r>
+      <w:r>
+        <w:rPr>
+          <w:rFonts w:ascii="Courier New" w:eastAsia="Times New Roman" w:hAnsi="Courier New" w:cs="Courier New"/>
+          <w:sz w:val="21"/>
+          <w:szCs w:val="21"/>
+        </w:rPr>
+        <w:t xml:space="preserve"> (cacheAllowlist.indexOf(cacheName) === -</w:t>
+      </w:r>
+      <w:r>
+        <w:rPr>
+          <w:rFonts w:ascii="Courier New" w:eastAsia="Times New Roman" w:hAnsi="Courier New" w:cs="Courier New"/>
+          <w:color w:val="C53929"/>
+          <w:sz w:val="21"/>
+          <w:szCs w:val="21"/>
+        </w:rPr>
+        <w:t>1</w:t>
       </w:r>
       <w:r>
         <w:rPr>
@@ -2544,216 +2394,7 @@
           <w:szCs w:val="21"/>
         </w:rPr>
         <w:br/>
-      </w:r>
-      <w:r>
-        <w:rPr>
-          <w:rFonts w:ascii="Courier New" w:eastAsia="Times New Roman" w:hAnsi="Courier New" w:cs="Courier New"/>
-          <w:sz w:val="21"/>
-          <w:szCs w:val="21"/>
-        </w:rPr>
-        <w:br/>
-        <w:t xml:space="preserve">  </w:t>
-      </w:r>
-      <w:r>
-        <w:rPr>
-          <w:rFonts w:ascii="Courier New" w:eastAsia="Times New Roman" w:hAnsi="Courier New" w:cs="Courier New"/>
-          <w:color w:val="3B78E7"/>
-          <w:sz w:val="21"/>
-          <w:szCs w:val="21"/>
-        </w:rPr>
-        <w:t>var</w:t>
-      </w:r>
-      <w:r>
-        <w:rPr>
-          <w:rFonts w:ascii="Courier New" w:eastAsia="Times New Roman" w:hAnsi="Courier New" w:cs="Courier New"/>
-          <w:sz w:val="21"/>
-          <w:szCs w:val="21"/>
-        </w:rPr>
-        <w:t xml:space="preserve"> </w:t>
-      </w:r>
-      <w:proofErr w:type="spellStart"/>
-      <w:r>
-        <w:rPr>
-          <w:rFonts w:ascii="Courier New" w:eastAsia="Times New Roman" w:hAnsi="Courier New" w:cs="Courier New"/>
-          <w:sz w:val="21"/>
-          <w:szCs w:val="21"/>
-        </w:rPr>
-        <w:t>cacheAllowlist</w:t>
-      </w:r>
-      <w:proofErr w:type="spellEnd"/>
-      <w:r>
-        <w:rPr>
-          <w:rFonts w:ascii="Courier New" w:eastAsia="Times New Roman" w:hAnsi="Courier New" w:cs="Courier New"/>
-          <w:sz w:val="21"/>
-          <w:szCs w:val="21"/>
-        </w:rPr>
-        <w:t xml:space="preserve"> = [</w:t>
-      </w:r>
-      <w:r>
-        <w:rPr>
-          <w:rFonts w:ascii="Courier New" w:eastAsia="Times New Roman" w:hAnsi="Courier New" w:cs="Courier New"/>
-          <w:color w:val="0D904F"/>
-          <w:sz w:val="21"/>
-          <w:szCs w:val="21"/>
-        </w:rPr>
-        <w:t>'pages-cache-v1'</w:t>
-      </w:r>
-      <w:r>
-        <w:rPr>
-          <w:rFonts w:ascii="Courier New" w:eastAsia="Times New Roman" w:hAnsi="Courier New" w:cs="Courier New"/>
-          <w:sz w:val="21"/>
-          <w:szCs w:val="21"/>
-        </w:rPr>
-        <w:t xml:space="preserve">, </w:t>
-      </w:r>
-      <w:r>
-        <w:rPr>
-          <w:rFonts w:ascii="Courier New" w:eastAsia="Times New Roman" w:hAnsi="Courier New" w:cs="Courier New"/>
-          <w:color w:val="0D904F"/>
-          <w:sz w:val="21"/>
-          <w:szCs w:val="21"/>
-        </w:rPr>
-        <w:t>'blog-posts-cache-v1'</w:t>
-      </w:r>
-      <w:r>
-        <w:rPr>
-          <w:rFonts w:ascii="Courier New" w:eastAsia="Times New Roman" w:hAnsi="Courier New" w:cs="Courier New"/>
-          <w:sz w:val="21"/>
-          <w:szCs w:val="21"/>
-        </w:rPr>
-        <w:t>];</w:t>
-      </w:r>
-      <w:r>
-        <w:rPr>
-          <w:rFonts w:ascii="Courier New" w:eastAsia="Times New Roman" w:hAnsi="Courier New" w:cs="Courier New"/>
-          <w:sz w:val="21"/>
-          <w:szCs w:val="21"/>
-        </w:rPr>
-        <w:br/>
-      </w:r>
-      <w:r>
-        <w:rPr>
-          <w:rFonts w:ascii="Courier New" w:eastAsia="Times New Roman" w:hAnsi="Courier New" w:cs="Courier New"/>
-          <w:sz w:val="21"/>
-          <w:szCs w:val="21"/>
-        </w:rPr>
-        <w:br/>
-        <w:t xml:space="preserve">  </w:t>
-      </w:r>
-      <w:proofErr w:type="spellStart"/>
-      <w:r>
-        <w:rPr>
-          <w:rFonts w:ascii="Courier New" w:eastAsia="Times New Roman" w:hAnsi="Courier New" w:cs="Courier New"/>
-          <w:color w:val="3B78E7"/>
-          <w:sz w:val="21"/>
-          <w:szCs w:val="21"/>
-        </w:rPr>
-        <w:t>event</w:t>
-      </w:r>
-      <w:r>
-        <w:rPr>
-          <w:rFonts w:ascii="Courier New" w:eastAsia="Times New Roman" w:hAnsi="Courier New" w:cs="Courier New"/>
-          <w:sz w:val="21"/>
-          <w:szCs w:val="21"/>
-        </w:rPr>
-        <w:t>.waitUntil</w:t>
-      </w:r>
-      <w:proofErr w:type="spellEnd"/>
-      <w:r>
-        <w:rPr>
-          <w:rFonts w:ascii="Courier New" w:eastAsia="Times New Roman" w:hAnsi="Courier New" w:cs="Courier New"/>
-          <w:sz w:val="21"/>
-          <w:szCs w:val="21"/>
-        </w:rPr>
-        <w:t>(</w:t>
-      </w:r>
-      <w:r>
-        <w:rPr>
-          <w:rFonts w:ascii="Courier New" w:eastAsia="Times New Roman" w:hAnsi="Courier New" w:cs="Courier New"/>
-          <w:sz w:val="21"/>
-          <w:szCs w:val="21"/>
-        </w:rPr>
-        <w:br/>
-        <w:t xml:space="preserve">    </w:t>
-      </w:r>
-      <w:proofErr w:type="spellStart"/>
-      <w:r>
-        <w:rPr>
-          <w:rFonts w:ascii="Courier New" w:eastAsia="Times New Roman" w:hAnsi="Courier New" w:cs="Courier New"/>
-          <w:sz w:val="21"/>
-          <w:szCs w:val="21"/>
-        </w:rPr>
-        <w:t>caches.keys</w:t>
-      </w:r>
-      <w:proofErr w:type="spellEnd"/>
-      <w:r>
-        <w:rPr>
-          <w:rFonts w:ascii="Courier New" w:eastAsia="Times New Roman" w:hAnsi="Courier New" w:cs="Courier New"/>
-          <w:sz w:val="21"/>
-          <w:szCs w:val="21"/>
-        </w:rPr>
-        <w:t>().</w:t>
-      </w:r>
-      <w:r>
-        <w:rPr>
-          <w:rFonts w:ascii="Courier New" w:eastAsia="Times New Roman" w:hAnsi="Courier New" w:cs="Courier New"/>
-          <w:color w:val="3B78E7"/>
-          <w:sz w:val="21"/>
-          <w:szCs w:val="21"/>
-        </w:rPr>
-        <w:t>then</w:t>
-      </w:r>
-      <w:r>
-        <w:rPr>
-          <w:rFonts w:ascii="Courier New" w:eastAsia="Times New Roman" w:hAnsi="Courier New" w:cs="Courier New"/>
-          <w:sz w:val="21"/>
-          <w:szCs w:val="21"/>
-        </w:rPr>
-        <w:t>(</w:t>
-      </w:r>
-      <w:r>
-        <w:rPr>
-          <w:rFonts w:ascii="Courier New" w:eastAsia="Times New Roman" w:hAnsi="Courier New" w:cs="Courier New"/>
-          <w:color w:val="3B78E7"/>
-          <w:sz w:val="21"/>
-          <w:szCs w:val="21"/>
-        </w:rPr>
-        <w:t>function</w:t>
-      </w:r>
-      <w:r>
-        <w:rPr>
-          <w:rFonts w:ascii="Courier New" w:eastAsia="Times New Roman" w:hAnsi="Courier New" w:cs="Courier New"/>
-          <w:sz w:val="21"/>
-          <w:szCs w:val="21"/>
-        </w:rPr>
-        <w:t>(</w:t>
-      </w:r>
-      <w:proofErr w:type="spellStart"/>
-      <w:r>
-        <w:rPr>
-          <w:rFonts w:ascii="Courier New" w:eastAsia="Times New Roman" w:hAnsi="Courier New" w:cs="Courier New"/>
-          <w:sz w:val="21"/>
-          <w:szCs w:val="21"/>
-        </w:rPr>
-        <w:t>cacheNames</w:t>
-      </w:r>
-      <w:proofErr w:type="spellEnd"/>
-      <w:r>
-        <w:rPr>
-          <w:rFonts w:ascii="Courier New" w:eastAsia="Times New Roman" w:hAnsi="Courier New" w:cs="Courier New"/>
-          <w:sz w:val="21"/>
-          <w:szCs w:val="21"/>
-        </w:rPr>
-        <w:t>) {</w:t>
-      </w:r>
-      <w:r>
-        <w:rPr>
-          <w:rFonts w:ascii="Courier New" w:eastAsia="Times New Roman" w:hAnsi="Courier New" w:cs="Courier New"/>
-          <w:sz w:val="21"/>
-          <w:szCs w:val="21"/>
-        </w:rPr>
-        <w:br/>
-        <w:t xml:space="preserve">      </w:t>
+        <w:t xml:space="preserve">            </w:t>
       </w:r>
       <w:r>
         <w:rPr>
@@ -2770,210 +2411,7 @@
           <w:sz w:val="21"/>
           <w:szCs w:val="21"/>
         </w:rPr>
-        <w:t xml:space="preserve"> </w:t>
-      </w:r>
-      <w:proofErr w:type="spellStart"/>
-      <w:r>
-        <w:rPr>
-          <w:rFonts w:ascii="Courier New" w:eastAsia="Times New Roman" w:hAnsi="Courier New" w:cs="Courier New"/>
-          <w:color w:val="9C27B0"/>
-          <w:sz w:val="21"/>
-          <w:szCs w:val="21"/>
-        </w:rPr>
-        <w:t>Promise</w:t>
-      </w:r>
-      <w:r>
-        <w:rPr>
-          <w:rFonts w:ascii="Courier New" w:eastAsia="Times New Roman" w:hAnsi="Courier New" w:cs="Courier New"/>
-          <w:sz w:val="21"/>
-          <w:szCs w:val="21"/>
-        </w:rPr>
-        <w:t>.all</w:t>
-      </w:r>
-      <w:proofErr w:type="spellEnd"/>
-      <w:r>
-        <w:rPr>
-          <w:rFonts w:ascii="Courier New" w:eastAsia="Times New Roman" w:hAnsi="Courier New" w:cs="Courier New"/>
-          <w:sz w:val="21"/>
-          <w:szCs w:val="21"/>
-        </w:rPr>
-        <w:t>(</w:t>
-      </w:r>
-      <w:r>
-        <w:rPr>
-          <w:rFonts w:ascii="Courier New" w:eastAsia="Times New Roman" w:hAnsi="Courier New" w:cs="Courier New"/>
-          <w:sz w:val="21"/>
-          <w:szCs w:val="21"/>
-        </w:rPr>
-        <w:br/>
-        <w:t xml:space="preserve">        </w:t>
-      </w:r>
-      <w:proofErr w:type="spellStart"/>
-      <w:r>
-        <w:rPr>
-          <w:rFonts w:ascii="Courier New" w:eastAsia="Times New Roman" w:hAnsi="Courier New" w:cs="Courier New"/>
-          <w:sz w:val="21"/>
-          <w:szCs w:val="21"/>
-        </w:rPr>
-        <w:t>cacheNames.map</w:t>
-      </w:r>
-      <w:proofErr w:type="spellEnd"/>
-      <w:r>
-        <w:rPr>
-          <w:rFonts w:ascii="Courier New" w:eastAsia="Times New Roman" w:hAnsi="Courier New" w:cs="Courier New"/>
-          <w:sz w:val="21"/>
-          <w:szCs w:val="21"/>
-        </w:rPr>
-        <w:t>(</w:t>
-      </w:r>
-      <w:r>
-        <w:rPr>
-          <w:rFonts w:ascii="Courier New" w:eastAsia="Times New Roman" w:hAnsi="Courier New" w:cs="Courier New"/>
-          <w:color w:val="3B78E7"/>
-          <w:sz w:val="21"/>
-          <w:szCs w:val="21"/>
-        </w:rPr>
-        <w:t>function</w:t>
-      </w:r>
-      <w:r>
-        <w:rPr>
-          <w:rFonts w:ascii="Courier New" w:eastAsia="Times New Roman" w:hAnsi="Courier New" w:cs="Courier New"/>
-          <w:sz w:val="21"/>
-          <w:szCs w:val="21"/>
-        </w:rPr>
-        <w:t>(</w:t>
-      </w:r>
-      <w:proofErr w:type="spellStart"/>
-      <w:r>
-        <w:rPr>
-          <w:rFonts w:ascii="Courier New" w:eastAsia="Times New Roman" w:hAnsi="Courier New" w:cs="Courier New"/>
-          <w:sz w:val="21"/>
-          <w:szCs w:val="21"/>
-        </w:rPr>
-        <w:t>cacheName</w:t>
-      </w:r>
-      <w:proofErr w:type="spellEnd"/>
-      <w:r>
-        <w:rPr>
-          <w:rFonts w:ascii="Courier New" w:eastAsia="Times New Roman" w:hAnsi="Courier New" w:cs="Courier New"/>
-          <w:sz w:val="21"/>
-          <w:szCs w:val="21"/>
-        </w:rPr>
-        <w:t>) {</w:t>
-      </w:r>
-      <w:r>
-        <w:rPr>
-          <w:rFonts w:ascii="Courier New" w:eastAsia="Times New Roman" w:hAnsi="Courier New" w:cs="Courier New"/>
-          <w:sz w:val="21"/>
-          <w:szCs w:val="21"/>
-        </w:rPr>
-        <w:br/>
-        <w:t xml:space="preserve">          </w:t>
-      </w:r>
-      <w:r>
-        <w:rPr>
-          <w:rFonts w:ascii="Courier New" w:eastAsia="Times New Roman" w:hAnsi="Courier New" w:cs="Courier New"/>
-          <w:color w:val="3B78E7"/>
-          <w:sz w:val="21"/>
-          <w:szCs w:val="21"/>
-        </w:rPr>
-        <w:t>if</w:t>
-      </w:r>
-      <w:r>
-        <w:rPr>
-          <w:rFonts w:ascii="Courier New" w:eastAsia="Times New Roman" w:hAnsi="Courier New" w:cs="Courier New"/>
-          <w:sz w:val="21"/>
-          <w:szCs w:val="21"/>
-        </w:rPr>
-        <w:t xml:space="preserve"> (</w:t>
-      </w:r>
-      <w:proofErr w:type="spellStart"/>
-      <w:r>
-        <w:rPr>
-          <w:rFonts w:ascii="Courier New" w:eastAsia="Times New Roman" w:hAnsi="Courier New" w:cs="Courier New"/>
-          <w:sz w:val="21"/>
-          <w:szCs w:val="21"/>
-        </w:rPr>
-        <w:t>cacheAllowlist.indexOf</w:t>
-      </w:r>
-      <w:proofErr w:type="spellEnd"/>
-      <w:r>
-        <w:rPr>
-          <w:rFonts w:ascii="Courier New" w:eastAsia="Times New Roman" w:hAnsi="Courier New" w:cs="Courier New"/>
-          <w:sz w:val="21"/>
-          <w:szCs w:val="21"/>
-        </w:rPr>
-        <w:t>(</w:t>
-      </w:r>
-      <w:proofErr w:type="spellStart"/>
-      <w:r>
-        <w:rPr>
-          <w:rFonts w:ascii="Courier New" w:eastAsia="Times New Roman" w:hAnsi="Courier New" w:cs="Courier New"/>
-          <w:sz w:val="21"/>
-          <w:szCs w:val="21"/>
-        </w:rPr>
-        <w:t>cacheName</w:t>
-      </w:r>
-      <w:proofErr w:type="spellEnd"/>
-      <w:r>
-        <w:rPr>
-          <w:rFonts w:ascii="Courier New" w:eastAsia="Times New Roman" w:hAnsi="Courier New" w:cs="Courier New"/>
-          <w:sz w:val="21"/>
-          <w:szCs w:val="21"/>
-        </w:rPr>
-        <w:t>) === -</w:t>
-      </w:r>
-      <w:r>
-        <w:rPr>
-          <w:rFonts w:ascii="Courier New" w:eastAsia="Times New Roman" w:hAnsi="Courier New" w:cs="Courier New"/>
-          <w:color w:val="C53929"/>
-          <w:sz w:val="21"/>
-          <w:szCs w:val="21"/>
-        </w:rPr>
-        <w:t>1</w:t>
-      </w:r>
-      <w:r>
-        <w:rPr>
-          <w:rFonts w:ascii="Courier New" w:eastAsia="Times New Roman" w:hAnsi="Courier New" w:cs="Courier New"/>
-          <w:sz w:val="21"/>
-          <w:szCs w:val="21"/>
-        </w:rPr>
-        <w:t>) {</w:t>
-      </w:r>
-      <w:r>
-        <w:rPr>
-          <w:rFonts w:ascii="Courier New" w:eastAsia="Times New Roman" w:hAnsi="Courier New" w:cs="Courier New"/>
-          <w:sz w:val="21"/>
-          <w:szCs w:val="21"/>
-        </w:rPr>
-        <w:br/>
-        <w:t xml:space="preserve">            </w:t>
-      </w:r>
-      <w:r>
-        <w:rPr>
-          <w:rFonts w:ascii="Courier New" w:eastAsia="Times New Roman" w:hAnsi="Courier New" w:cs="Courier New"/>
-          <w:color w:val="3B78E7"/>
-          <w:sz w:val="21"/>
-          <w:szCs w:val="21"/>
-        </w:rPr>
-        <w:t>return</w:t>
-      </w:r>
-      <w:r>
-        <w:rPr>
-          <w:rFonts w:ascii="Courier New" w:eastAsia="Times New Roman" w:hAnsi="Courier New" w:cs="Courier New"/>
-          <w:sz w:val="21"/>
-          <w:szCs w:val="21"/>
-        </w:rPr>
-        <w:t xml:space="preserve"> </w:t>
-      </w:r>
-      <w:proofErr w:type="spellStart"/>
-      <w:r>
-        <w:rPr>
-          <w:rFonts w:ascii="Courier New" w:eastAsia="Times New Roman" w:hAnsi="Courier New" w:cs="Courier New"/>
-          <w:sz w:val="21"/>
-          <w:szCs w:val="21"/>
-        </w:rPr>
-        <w:t>caches.</w:t>
+        <w:t xml:space="preserve"> caches.</w:t>
       </w:r>
       <w:r>
         <w:rPr>
@@ -2984,32 +2422,13 @@
         </w:rPr>
         <w:t>delete</w:t>
       </w:r>
-      <w:proofErr w:type="spellEnd"/>
-      <w:r>
-        <w:rPr>
-          <w:rFonts w:ascii="Courier New" w:eastAsia="Times New Roman" w:hAnsi="Courier New" w:cs="Courier New"/>
-          <w:sz w:val="21"/>
-          <w:szCs w:val="21"/>
-        </w:rPr>
-        <w:t>(</w:t>
-      </w:r>
-      <w:proofErr w:type="spellStart"/>
-      <w:r>
-        <w:rPr>
-          <w:rFonts w:ascii="Courier New" w:eastAsia="Times New Roman" w:hAnsi="Courier New" w:cs="Courier New"/>
-          <w:sz w:val="21"/>
-          <w:szCs w:val="21"/>
-        </w:rPr>
-        <w:t>cacheName</w:t>
-      </w:r>
-      <w:proofErr w:type="spellEnd"/>
-      <w:r>
-        <w:rPr>
-          <w:rFonts w:ascii="Courier New" w:eastAsia="Times New Roman" w:hAnsi="Courier New" w:cs="Courier New"/>
-          <w:sz w:val="21"/>
-          <w:szCs w:val="21"/>
-        </w:rPr>
-        <w:t>);</w:t>
+      <w:r>
+        <w:rPr>
+          <w:rFonts w:ascii="Courier New" w:eastAsia="Times New Roman" w:hAnsi="Courier New" w:cs="Courier New"/>
+          <w:sz w:val="21"/>
+          <w:szCs w:val="21"/>
+        </w:rPr>
+        <w:t>(cacheName);</w:t>
       </w:r>
       <w:r>
         <w:rPr>

</xml_diff>